<commit_message>
Workflow in the ReadMe file added
</commit_message>
<xml_diff>
--- a/ReadMe.docx
+++ b/ReadMe.docx
@@ -150,8 +150,6 @@
         </w:rPr>
         <w:t>all</w:t>
       </w:r>
-      <w:bookmarkStart w:id="0" w:name="_GoBack"/>
-      <w:bookmarkEnd w:id="0"/>
       <w:r>
         <w:rPr>
           <w:rFonts w:ascii="Times New Roman" w:hAnsi="Times New Roman" w:cs="Times New Roman"/>
@@ -185,9 +183,33 @@
           <w:rFonts w:ascii="Times New Roman" w:hAnsi="Times New Roman" w:cs="Times New Roman"/>
           <w:szCs w:val="21"/>
         </w:rPr>
+        <w:t xml:space="preserve">Jinshi Jian </w:t>
+      </w:r>
+      <w:hyperlink r:id="rId6" w:history="1">
+        <w:r>
+          <w:rPr>
+            <w:rStyle w:val="a8"/>
+            <w:rFonts w:ascii="Times New Roman" w:hAnsi="Times New Roman" w:cs="Times New Roman"/>
+            <w:szCs w:val="21"/>
+          </w:rPr>
+          <w:t>jinshi@vt.edu</w:t>
+        </w:r>
+      </w:hyperlink>
+      <w:r>
+        <w:rPr>
+          <w:rFonts w:ascii="Times New Roman" w:hAnsi="Times New Roman" w:cs="Times New Roman"/>
+          <w:szCs w:val="21"/>
+        </w:rPr>
+        <w:t xml:space="preserve"> or </w:t>
+      </w:r>
+      <w:r>
+        <w:rPr>
+          <w:rFonts w:ascii="Times New Roman" w:hAnsi="Times New Roman" w:cs="Times New Roman"/>
+          <w:szCs w:val="21"/>
+        </w:rPr>
         <w:t xml:space="preserve">Guillaume Patoine </w:t>
       </w:r>
-      <w:hyperlink r:id="rId6" w:history="1">
+      <w:hyperlink r:id="rId7" w:history="1">
         <w:r>
           <w:rPr>
             <w:rStyle w:val="a8"/>
@@ -216,14 +238,7 @@
           <w:rFonts w:ascii="Times New Roman" w:hAnsi="Times New Roman" w:cs="Times New Roman"/>
           <w:szCs w:val="21"/>
         </w:rPr>
-        <w:t xml:space="preserve">descriptions of the data please refer to </w:t>
-      </w:r>
-      <w:r>
-        <w:rPr>
-          <w:rFonts w:ascii="Times New Roman" w:hAnsi="Times New Roman" w:cs="Times New Roman"/>
-          <w:szCs w:val="21"/>
-        </w:rPr>
-        <w:t>Patoine et al. (2022)</w:t>
+        <w:t>descriptions of the data please refer to Patoine et al. (2022)</w:t>
       </w:r>
       <w:r>
         <w:rPr>
@@ -260,15 +275,73 @@
       <w:pPr>
         <w:rPr>
           <w:rFonts w:ascii="Times New Roman" w:hAnsi="Times New Roman" w:cs="Times New Roman"/>
+          <w:b/>
           <w:szCs w:val="21"/>
         </w:rPr>
       </w:pPr>
       <w:r>
         <w:rPr>
           <w:rFonts w:ascii="Times New Roman" w:hAnsi="Times New Roman" w:cs="Times New Roman"/>
-          <w:szCs w:val="21"/>
-        </w:rPr>
-        <w:t>Table 1. description of R code used</w:t>
+          <w:b/>
+          <w:szCs w:val="21"/>
+        </w:rPr>
+        <w:t xml:space="preserve">Table 1. </w:t>
+      </w:r>
+      <w:r>
+        <w:rPr>
+          <w:rFonts w:ascii="Times New Roman" w:hAnsi="Times New Roman" w:cs="Times New Roman"/>
+          <w:b/>
+          <w:szCs w:val="21"/>
+        </w:rPr>
+        <w:t>D</w:t>
+      </w:r>
+      <w:r>
+        <w:rPr>
+          <w:rFonts w:ascii="Times New Roman" w:hAnsi="Times New Roman" w:cs="Times New Roman"/>
+          <w:b/>
+          <w:szCs w:val="21"/>
+        </w:rPr>
+        <w:t>escription of R code</w:t>
+      </w:r>
+      <w:r>
+        <w:rPr>
+          <w:rFonts w:ascii="Times New Roman" w:hAnsi="Times New Roman" w:cs="Times New Roman"/>
+          <w:b/>
+          <w:szCs w:val="21"/>
+        </w:rPr>
+        <w:t>s</w:t>
+      </w:r>
+      <w:r>
+        <w:rPr>
+          <w:rFonts w:ascii="Times New Roman" w:hAnsi="Times New Roman" w:cs="Times New Roman"/>
+          <w:b/>
+          <w:szCs w:val="21"/>
+        </w:rPr>
+        <w:t xml:space="preserve"> </w:t>
+      </w:r>
+      <w:r>
+        <w:rPr>
+          <w:rFonts w:ascii="Times New Roman" w:hAnsi="Times New Roman" w:cs="Times New Roman"/>
+          <w:b/>
+          <w:szCs w:val="21"/>
+        </w:rPr>
+        <w:t xml:space="preserve">and data </w:t>
+      </w:r>
+      <w:r>
+        <w:rPr>
+          <w:rFonts w:ascii="Times New Roman" w:hAnsi="Times New Roman" w:cs="Times New Roman"/>
+          <w:b/>
+          <w:szCs w:val="21"/>
+        </w:rPr>
+        <w:t>used</w:t>
+      </w:r>
+      <w:r>
+        <w:rPr>
+          <w:rFonts w:ascii="Times New Roman" w:hAnsi="Times New Roman" w:cs="Times New Roman"/>
+          <w:b/>
+          <w:szCs w:val="21"/>
+        </w:rPr>
+        <w:t>.</w:t>
       </w:r>
     </w:p>
     <w:tbl>
@@ -1012,14 +1085,7 @@
                 <w:rFonts w:ascii="Times New Roman" w:hAnsi="Times New Roman" w:cs="Times New Roman"/>
                 <w:szCs w:val="21"/>
               </w:rPr>
-              <w:t xml:space="preserve">MBC data from </w:t>
-            </w:r>
-            <w:r>
-              <w:rPr>
-                <w:rFonts w:ascii="Times New Roman" w:hAnsi="Times New Roman" w:cs="Times New Roman"/>
-                <w:szCs w:val="21"/>
-              </w:rPr>
-              <w:t>Patoine et al. (2022)</w:t>
+              <w:t>MBC data from Patoine et al. (2022)</w:t>
             </w:r>
           </w:p>
         </w:tc>
@@ -1211,10 +1277,10 @@
             </w:pPr>
             <w:r>
               <w:rPr>
-                <w:rFonts w:ascii="Times New Roman" w:hAnsi="Times New Roman" w:cs="Times New Roman" w:hint="eastAsia"/>
-                <w:szCs w:val="21"/>
-              </w:rPr>
-              <w:t>/</w:t>
+                <w:rFonts w:ascii="Times New Roman" w:hAnsi="Times New Roman" w:cs="Times New Roman"/>
+                <w:szCs w:val="21"/>
+              </w:rPr>
+              <w:t>See Table 2 for details</w:t>
             </w:r>
           </w:p>
         </w:tc>
@@ -1304,10 +1370,24 @@
             </w:pPr>
             <w:r>
               <w:rPr>
-                <w:rFonts w:ascii="Times New Roman" w:hAnsi="Times New Roman" w:cs="Times New Roman" w:hint="eastAsia"/>
-                <w:szCs w:val="21"/>
-              </w:rPr>
-              <w:t>/</w:t>
+                <w:rFonts w:ascii="Times New Roman" w:hAnsi="Times New Roman" w:cs="Times New Roman"/>
+                <w:szCs w:val="21"/>
+              </w:rPr>
+              <w:t xml:space="preserve">See Supplementary Table 1 </w:t>
+            </w:r>
+            <w:r>
+              <w:rPr>
+                <w:rFonts w:ascii="Times New Roman" w:hAnsi="Times New Roman" w:cs="Times New Roman"/>
+                <w:szCs w:val="21"/>
+              </w:rPr>
+              <w:t xml:space="preserve">in the manuscript </w:t>
+            </w:r>
+            <w:r>
+              <w:rPr>
+                <w:rFonts w:ascii="Times New Roman" w:hAnsi="Times New Roman" w:cs="Times New Roman"/>
+                <w:szCs w:val="21"/>
+              </w:rPr>
+              <w:t>for details</w:t>
             </w:r>
           </w:p>
         </w:tc>
@@ -1324,66 +1404,736 @@
     <w:p>
       <w:pPr>
         <w:rPr>
+          <w:rFonts w:ascii="Times New Roman" w:hAnsi="Times New Roman" w:cs="Times New Roman"/>
+          <w:b/>
+          <w:szCs w:val="21"/>
+        </w:rPr>
+      </w:pPr>
+      <w:r>
+        <w:rPr>
+          <w:rFonts w:ascii="Times New Roman" w:hAnsi="Times New Roman" w:cs="Times New Roman" w:hint="eastAsia"/>
+          <w:b/>
+          <w:szCs w:val="21"/>
+        </w:rPr>
+        <w:t>T</w:t>
+      </w:r>
+      <w:r>
+        <w:rPr>
+          <w:rFonts w:ascii="Times New Roman" w:hAnsi="Times New Roman" w:cs="Times New Roman"/>
+          <w:b/>
+          <w:szCs w:val="21"/>
+        </w:rPr>
+        <w:t xml:space="preserve">able 2. </w:t>
+      </w:r>
+      <w:r>
+        <w:rPr>
+          <w:rFonts w:ascii="Times New Roman" w:hAnsi="Times New Roman" w:cs="Times New Roman"/>
+          <w:b/>
+          <w:szCs w:val="21"/>
+        </w:rPr>
+        <w:t>Description of</w:t>
+      </w:r>
+      <w:r>
+        <w:rPr>
+          <w:rFonts w:ascii="Times New Roman" w:hAnsi="Times New Roman" w:cs="Times New Roman"/>
+          <w:b/>
+          <w:szCs w:val="21"/>
+        </w:rPr>
+        <w:t xml:space="preserve"> data for the meta-analysis.</w:t>
+      </w:r>
+    </w:p>
+    <w:tbl>
+      <w:tblPr>
+        <w:tblStyle w:val="a7"/>
+        <w:tblW w:w="0" w:type="auto"/>
+        <w:tblLook w:val="04A0" w:firstRow="1" w:lastRow="0" w:firstColumn="1" w:lastColumn="0" w:noHBand="0" w:noVBand="1"/>
+      </w:tblPr>
+      <w:tblGrid>
+        <w:gridCol w:w="1555"/>
+        <w:gridCol w:w="1984"/>
+        <w:gridCol w:w="4757"/>
+      </w:tblGrid>
+      <w:tr>
+        <w:tc>
+          <w:tcPr>
+            <w:tcW w:w="1555" w:type="dxa"/>
+          </w:tcPr>
+          <w:p>
+            <w:pPr>
+              <w:rPr>
+                <w:rFonts w:ascii="Times New Roman" w:hAnsi="Times New Roman" w:cs="Times New Roman"/>
+                <w:szCs w:val="21"/>
+              </w:rPr>
+            </w:pPr>
+            <w:r>
+              <w:rPr>
+                <w:rFonts w:ascii="Times New Roman" w:hAnsi="Times New Roman" w:cs="Times New Roman"/>
+                <w:szCs w:val="21"/>
+              </w:rPr>
+              <w:t>Sheet number</w:t>
+            </w:r>
+          </w:p>
+        </w:tc>
+        <w:tc>
+          <w:tcPr>
+            <w:tcW w:w="1984" w:type="dxa"/>
+          </w:tcPr>
+          <w:p>
+            <w:pPr>
+              <w:rPr>
+                <w:rFonts w:ascii="Times New Roman" w:hAnsi="Times New Roman" w:cs="Times New Roman"/>
+                <w:szCs w:val="21"/>
+              </w:rPr>
+            </w:pPr>
+            <w:r>
+              <w:rPr>
+                <w:rFonts w:ascii="Times New Roman" w:hAnsi="Times New Roman" w:cs="Times New Roman"/>
+                <w:szCs w:val="21"/>
+              </w:rPr>
+              <w:t xml:space="preserve">Sheet </w:t>
+            </w:r>
+            <w:r>
+              <w:rPr>
+                <w:rFonts w:ascii="Times New Roman" w:hAnsi="Times New Roman" w:cs="Times New Roman"/>
+                <w:szCs w:val="21"/>
+              </w:rPr>
+              <w:t>name</w:t>
+            </w:r>
+          </w:p>
+        </w:tc>
+        <w:tc>
+          <w:tcPr>
+            <w:tcW w:w="4757" w:type="dxa"/>
+          </w:tcPr>
+          <w:p>
+            <w:pPr>
+              <w:rPr>
+                <w:rFonts w:ascii="Times New Roman" w:hAnsi="Times New Roman" w:cs="Times New Roman"/>
+                <w:szCs w:val="21"/>
+              </w:rPr>
+            </w:pPr>
+            <w:r>
+              <w:rPr>
+                <w:rFonts w:ascii="Times New Roman" w:hAnsi="Times New Roman" w:cs="Times New Roman" w:hint="eastAsia"/>
+                <w:szCs w:val="21"/>
+              </w:rPr>
+              <w:t>D</w:t>
+            </w:r>
+            <w:r>
+              <w:rPr>
+                <w:rFonts w:ascii="Times New Roman" w:hAnsi="Times New Roman" w:cs="Times New Roman"/>
+                <w:szCs w:val="21"/>
+              </w:rPr>
+              <w:t>escription</w:t>
+            </w:r>
+          </w:p>
+        </w:tc>
+      </w:tr>
+      <w:tr>
+        <w:tc>
+          <w:tcPr>
+            <w:tcW w:w="1555" w:type="dxa"/>
+          </w:tcPr>
+          <w:p>
+            <w:pPr>
+              <w:rPr>
+                <w:rFonts w:ascii="Times New Roman" w:hAnsi="Times New Roman" w:cs="Times New Roman"/>
+                <w:szCs w:val="21"/>
+              </w:rPr>
+            </w:pPr>
+            <w:r>
+              <w:rPr>
+                <w:rFonts w:ascii="Times New Roman" w:hAnsi="Times New Roman" w:cs="Times New Roman" w:hint="eastAsia"/>
+                <w:szCs w:val="21"/>
+              </w:rPr>
+              <w:t>1</w:t>
+            </w:r>
+          </w:p>
+        </w:tc>
+        <w:tc>
+          <w:tcPr>
+            <w:tcW w:w="1984" w:type="dxa"/>
+          </w:tcPr>
+          <w:p>
+            <w:pPr>
+              <w:rPr>
+                <w:rFonts w:ascii="Times New Roman" w:hAnsi="Times New Roman" w:cs="Times New Roman"/>
+                <w:szCs w:val="21"/>
+              </w:rPr>
+            </w:pPr>
+            <w:r>
+              <w:rPr>
+                <w:rFonts w:ascii="Times New Roman" w:hAnsi="Times New Roman" w:cs="Times New Roman" w:hint="eastAsia"/>
+                <w:szCs w:val="21"/>
+              </w:rPr>
+              <w:t>S</w:t>
+            </w:r>
+            <w:r>
+              <w:rPr>
+                <w:rFonts w:ascii="Times New Roman" w:hAnsi="Times New Roman" w:cs="Times New Roman"/>
+                <w:szCs w:val="21"/>
+              </w:rPr>
+              <w:t>heet1</w:t>
+            </w:r>
+          </w:p>
+        </w:tc>
+        <w:tc>
+          <w:tcPr>
+            <w:tcW w:w="4757" w:type="dxa"/>
+          </w:tcPr>
+          <w:p>
+            <w:pPr>
+              <w:rPr>
+                <w:rFonts w:ascii="Times New Roman" w:hAnsi="Times New Roman" w:cs="Times New Roman"/>
+                <w:szCs w:val="21"/>
+              </w:rPr>
+            </w:pPr>
+            <w:r>
+              <w:rPr>
+                <w:rFonts w:ascii="Times New Roman" w:hAnsi="Times New Roman" w:cs="Times New Roman" w:hint="eastAsia"/>
+                <w:szCs w:val="21"/>
+              </w:rPr>
+              <w:t>T</w:t>
+            </w:r>
+            <w:r>
+              <w:rPr>
+                <w:rFonts w:ascii="Times New Roman" w:hAnsi="Times New Roman" w:cs="Times New Roman"/>
+                <w:szCs w:val="21"/>
+              </w:rPr>
+              <w:t>his is the main dataset which was used to support the meta-analysis of MBC response to warming</w:t>
+            </w:r>
+          </w:p>
+        </w:tc>
+      </w:tr>
+      <w:tr>
+        <w:tc>
+          <w:tcPr>
+            <w:tcW w:w="1555" w:type="dxa"/>
+          </w:tcPr>
+          <w:p>
+            <w:pPr>
+              <w:rPr>
+                <w:rFonts w:ascii="Times New Roman" w:hAnsi="Times New Roman" w:cs="Times New Roman"/>
+                <w:szCs w:val="21"/>
+              </w:rPr>
+            </w:pPr>
+            <w:r>
+              <w:rPr>
+                <w:rFonts w:ascii="Times New Roman" w:hAnsi="Times New Roman" w:cs="Times New Roman" w:hint="eastAsia"/>
+                <w:szCs w:val="21"/>
+              </w:rPr>
+              <w:t>2</w:t>
+            </w:r>
+          </w:p>
+        </w:tc>
+        <w:tc>
+          <w:tcPr>
+            <w:tcW w:w="1984" w:type="dxa"/>
+          </w:tcPr>
+          <w:p>
+            <w:pPr>
+              <w:rPr>
+                <w:rFonts w:ascii="Times New Roman" w:hAnsi="Times New Roman" w:cs="Times New Roman"/>
+                <w:szCs w:val="21"/>
+              </w:rPr>
+            </w:pPr>
+            <w:r>
+              <w:rPr>
+                <w:rFonts w:ascii="Times New Roman" w:hAnsi="Times New Roman" w:cs="Times New Roman"/>
+                <w:szCs w:val="21"/>
+              </w:rPr>
+              <w:t>field_explaination</w:t>
+            </w:r>
+          </w:p>
+        </w:tc>
+        <w:tc>
+          <w:tcPr>
+            <w:tcW w:w="4757" w:type="dxa"/>
+          </w:tcPr>
+          <w:p>
+            <w:pPr>
+              <w:rPr>
+                <w:rFonts w:ascii="Times New Roman" w:hAnsi="Times New Roman" w:cs="Times New Roman"/>
+                <w:szCs w:val="21"/>
+              </w:rPr>
+            </w:pPr>
+            <w:r>
+              <w:rPr>
+                <w:rFonts w:ascii="Times New Roman" w:hAnsi="Times New Roman" w:cs="Times New Roman" w:hint="eastAsia"/>
+                <w:szCs w:val="21"/>
+              </w:rPr>
+              <w:t>D</w:t>
+            </w:r>
+            <w:r>
+              <w:rPr>
+                <w:rFonts w:ascii="Times New Roman" w:hAnsi="Times New Roman" w:cs="Times New Roman"/>
+                <w:szCs w:val="21"/>
+              </w:rPr>
+              <w:t>escription of all 67 columns in Sheet1</w:t>
+            </w:r>
+          </w:p>
+        </w:tc>
+      </w:tr>
+      <w:tr>
+        <w:tc>
+          <w:tcPr>
+            <w:tcW w:w="1555" w:type="dxa"/>
+          </w:tcPr>
+          <w:p>
+            <w:pPr>
+              <w:rPr>
+                <w:rFonts w:ascii="Times New Roman" w:hAnsi="Times New Roman" w:cs="Times New Roman"/>
+                <w:szCs w:val="21"/>
+              </w:rPr>
+            </w:pPr>
+            <w:r>
+              <w:rPr>
+                <w:rFonts w:ascii="Times New Roman" w:hAnsi="Times New Roman" w:cs="Times New Roman" w:hint="eastAsia"/>
+                <w:szCs w:val="21"/>
+              </w:rPr>
+              <w:t>3</w:t>
+            </w:r>
+          </w:p>
+        </w:tc>
+        <w:tc>
+          <w:tcPr>
+            <w:tcW w:w="1984" w:type="dxa"/>
+          </w:tcPr>
+          <w:p>
+            <w:pPr>
+              <w:rPr>
+                <w:rFonts w:ascii="Times New Roman" w:hAnsi="Times New Roman" w:cs="Times New Roman"/>
+                <w:szCs w:val="21"/>
+              </w:rPr>
+            </w:pPr>
+            <w:r>
+              <w:rPr>
+                <w:rFonts w:ascii="Times New Roman" w:hAnsi="Times New Roman" w:cs="Times New Roman"/>
+                <w:szCs w:val="21"/>
+              </w:rPr>
+              <w:t>UnitsConvertor</w:t>
+            </w:r>
+          </w:p>
+        </w:tc>
+        <w:tc>
+          <w:tcPr>
+            <w:tcW w:w="4757" w:type="dxa"/>
+          </w:tcPr>
+          <w:p>
+            <w:pPr>
+              <w:rPr>
+                <w:rFonts w:ascii="Times New Roman" w:hAnsi="Times New Roman" w:cs="Times New Roman"/>
+                <w:szCs w:val="21"/>
+              </w:rPr>
+            </w:pPr>
+            <w:r>
+              <w:rPr>
+                <w:rFonts w:ascii="Times New Roman" w:hAnsi="Times New Roman" w:cs="Times New Roman"/>
+                <w:szCs w:val="21"/>
+              </w:rPr>
+              <w:t>I</w:t>
+            </w:r>
+            <w:r>
+              <w:rPr>
+                <w:rFonts w:ascii="Times New Roman" w:hAnsi="Times New Roman" w:cs="Times New Roman"/>
+                <w:szCs w:val="21"/>
+              </w:rPr>
+              <w:t xml:space="preserve">f </w:t>
+            </w:r>
+            <w:r>
+              <w:rPr>
+                <w:rFonts w:ascii="Times New Roman" w:hAnsi="Times New Roman" w:cs="Times New Roman"/>
+                <w:szCs w:val="21"/>
+              </w:rPr>
+              <w:t xml:space="preserve">MBC data in the paper were </w:t>
+            </w:r>
+            <w:r>
+              <w:rPr>
+                <w:rFonts w:ascii="Times New Roman" w:hAnsi="Times New Roman" w:cs="Times New Roman"/>
+                <w:szCs w:val="21"/>
+              </w:rPr>
+              <w:t>not reported in mmol/kg</w:t>
+            </w:r>
+            <w:r>
+              <w:rPr>
+                <w:rFonts w:ascii="Times New Roman" w:hAnsi="Times New Roman" w:cs="Times New Roman"/>
+                <w:szCs w:val="21"/>
+              </w:rPr>
+              <w:t>,</w:t>
+            </w:r>
+            <w:r>
+              <w:rPr>
+                <w:rFonts w:ascii="Times New Roman" w:hAnsi="Times New Roman" w:cs="Times New Roman" w:hint="eastAsia"/>
+                <w:szCs w:val="21"/>
+              </w:rPr>
+              <w:t xml:space="preserve"> </w:t>
+            </w:r>
+            <w:r>
+              <w:rPr>
+                <w:rFonts w:ascii="Times New Roman" w:hAnsi="Times New Roman" w:cs="Times New Roman"/>
+                <w:szCs w:val="21"/>
+              </w:rPr>
+              <w:t>convertor used to convert the MBC values to mmol/kg</w:t>
+            </w:r>
+          </w:p>
+        </w:tc>
+      </w:tr>
+      <w:tr>
+        <w:tc>
+          <w:tcPr>
+            <w:tcW w:w="1555" w:type="dxa"/>
+          </w:tcPr>
+          <w:p>
+            <w:pPr>
+              <w:rPr>
+                <w:rFonts w:ascii="Times New Roman" w:hAnsi="Times New Roman" w:cs="Times New Roman"/>
+                <w:szCs w:val="21"/>
+              </w:rPr>
+            </w:pPr>
+            <w:r>
+              <w:rPr>
+                <w:rFonts w:ascii="Times New Roman" w:hAnsi="Times New Roman" w:cs="Times New Roman" w:hint="eastAsia"/>
+                <w:szCs w:val="21"/>
+              </w:rPr>
+              <w:t>4</w:t>
+            </w:r>
+          </w:p>
+        </w:tc>
+        <w:tc>
+          <w:tcPr>
+            <w:tcW w:w="1984" w:type="dxa"/>
+          </w:tcPr>
+          <w:p>
+            <w:pPr>
+              <w:rPr>
+                <w:rFonts w:ascii="Times New Roman" w:hAnsi="Times New Roman" w:cs="Times New Roman"/>
+                <w:szCs w:val="21"/>
+              </w:rPr>
+            </w:pPr>
+            <w:r>
+              <w:rPr>
+                <w:rFonts w:ascii="Times New Roman" w:hAnsi="Times New Roman" w:cs="Times New Roman"/>
+                <w:szCs w:val="21"/>
+              </w:rPr>
+              <w:t>refs</w:t>
+            </w:r>
+          </w:p>
+        </w:tc>
+        <w:tc>
+          <w:tcPr>
+            <w:tcW w:w="4757" w:type="dxa"/>
+          </w:tcPr>
+          <w:p>
+            <w:pPr>
+              <w:rPr>
+                <w:rFonts w:ascii="Times New Roman" w:hAnsi="Times New Roman" w:cs="Times New Roman"/>
+                <w:szCs w:val="21"/>
+              </w:rPr>
+            </w:pPr>
+            <w:r>
+              <w:rPr>
+                <w:rFonts w:ascii="Times New Roman" w:hAnsi="Times New Roman" w:cs="Times New Roman"/>
+                <w:szCs w:val="21"/>
+              </w:rPr>
+              <w:t>Details of references where MBC data were collected</w:t>
+            </w:r>
+          </w:p>
+        </w:tc>
+      </w:tr>
+      <w:tr>
+        <w:tc>
+          <w:tcPr>
+            <w:tcW w:w="1555" w:type="dxa"/>
+          </w:tcPr>
+          <w:p>
+            <w:pPr>
+              <w:rPr>
+                <w:rFonts w:ascii="Times New Roman" w:hAnsi="Times New Roman" w:cs="Times New Roman"/>
+                <w:szCs w:val="21"/>
+              </w:rPr>
+            </w:pPr>
+            <w:r>
+              <w:rPr>
+                <w:rFonts w:ascii="Times New Roman" w:hAnsi="Times New Roman" w:cs="Times New Roman" w:hint="eastAsia"/>
+                <w:szCs w:val="21"/>
+              </w:rPr>
+              <w:t>5</w:t>
+            </w:r>
+          </w:p>
+        </w:tc>
+        <w:tc>
+          <w:tcPr>
+            <w:tcW w:w="1984" w:type="dxa"/>
+          </w:tcPr>
+          <w:p>
+            <w:pPr>
+              <w:rPr>
+                <w:rFonts w:ascii="Times New Roman" w:hAnsi="Times New Roman" w:cs="Times New Roman"/>
+                <w:szCs w:val="21"/>
+              </w:rPr>
+            </w:pPr>
+            <w:r>
+              <w:rPr>
+                <w:rFonts w:ascii="Times New Roman" w:hAnsi="Times New Roman" w:cs="Times New Roman"/>
+                <w:szCs w:val="21"/>
+              </w:rPr>
+              <w:t>ByStudy</w:t>
+            </w:r>
+          </w:p>
+        </w:tc>
+        <w:tc>
+          <w:tcPr>
+            <w:tcW w:w="4757" w:type="dxa"/>
+          </w:tcPr>
+          <w:p>
+            <w:pPr>
+              <w:rPr>
+                <w:rFonts w:ascii="Times New Roman" w:hAnsi="Times New Roman" w:cs="Times New Roman"/>
+                <w:szCs w:val="21"/>
+              </w:rPr>
+            </w:pPr>
+            <w:r>
+              <w:rPr>
+                <w:rFonts w:ascii="Times New Roman" w:hAnsi="Times New Roman" w:cs="Times New Roman"/>
+                <w:szCs w:val="21"/>
+              </w:rPr>
+              <w:t>Detailed data by study if calculation required</w:t>
+            </w:r>
+          </w:p>
+        </w:tc>
+      </w:tr>
+    </w:tbl>
+    <w:p>
+      <w:pPr>
+        <w:rPr>
+          <w:rFonts w:ascii="Times New Roman" w:hAnsi="Times New Roman" w:cs="Times New Roman"/>
+          <w:szCs w:val="21"/>
+        </w:rPr>
+      </w:pPr>
+    </w:p>
+    <w:p>
+      <w:pPr>
+        <w:jc w:val="center"/>
+        <w:rPr>
+          <w:rFonts w:ascii="Times New Roman" w:hAnsi="Times New Roman" w:cs="Times New Roman"/>
+          <w:szCs w:val="21"/>
+        </w:rPr>
+      </w:pPr>
+      <w:r>
+        <w:rPr>
+          <w:rFonts w:ascii="Times New Roman" w:hAnsi="Times New Roman" w:cs="Times New Roman"/>
+          <w:szCs w:val="21"/>
+        </w:rPr>
+        <w:drawing>
+          <wp:inline distT="0" distB="0" distL="0" distR="0" wp14:anchorId="1140BCA4" wp14:editId="77402F15">
+            <wp:extent cx="3514825" cy="5080543"/>
+            <wp:effectExtent l="0" t="0" r="0" b="6350"/>
+            <wp:docPr id="11" name="图片 10"/>
+            <wp:cNvGraphicFramePr>
+              <a:graphicFrameLocks xmlns:a="http://schemas.openxmlformats.org/drawingml/2006/main" noChangeAspect="1"/>
+            </wp:cNvGraphicFramePr>
+            <a:graphic xmlns:a="http://schemas.openxmlformats.org/drawingml/2006/main">
+              <a:graphicData uri="http://schemas.openxmlformats.org/drawingml/2006/picture">
+                <pic:pic xmlns:pic="http://schemas.openxmlformats.org/drawingml/2006/picture">
+                  <pic:nvPicPr>
+                    <pic:cNvPr id="11" name="图片 10"/>
+                    <pic:cNvPicPr>
+                      <a:picLocks noChangeAspect="1"/>
+                    </pic:cNvPicPr>
+                  </pic:nvPicPr>
+                  <pic:blipFill>
+                    <a:blip r:embed="rId8"/>
+                    <a:stretch>
+                      <a:fillRect/>
+                    </a:stretch>
+                  </pic:blipFill>
+                  <pic:spPr>
+                    <a:xfrm>
+                      <a:off x="0" y="0"/>
+                      <a:ext cx="3524090" cy="5093935"/>
+                    </a:xfrm>
+                    <a:prstGeom prst="rect">
+                      <a:avLst/>
+                    </a:prstGeom>
+                  </pic:spPr>
+                </pic:pic>
+              </a:graphicData>
+            </a:graphic>
+          </wp:inline>
+        </w:drawing>
+      </w:r>
+    </w:p>
+    <w:p>
+      <w:pPr>
+        <w:rPr>
+          <w:rFonts w:ascii="Times New Roman" w:hAnsi="Times New Roman" w:cs="Times New Roman"/>
+          <w:b/>
+          <w:szCs w:val="21"/>
+        </w:rPr>
+      </w:pPr>
+      <w:r>
+        <w:rPr>
+          <w:rFonts w:ascii="Times New Roman" w:hAnsi="Times New Roman" w:cs="Times New Roman" w:hint="eastAsia"/>
+          <w:b/>
+          <w:szCs w:val="21"/>
+        </w:rPr>
+        <w:t>F</w:t>
+      </w:r>
+      <w:r>
+        <w:rPr>
+          <w:rFonts w:ascii="Times New Roman" w:hAnsi="Times New Roman" w:cs="Times New Roman"/>
+          <w:b/>
+          <w:szCs w:val="21"/>
+        </w:rPr>
+        <w:t xml:space="preserve">igure 1. </w:t>
+      </w:r>
+      <w:r>
+        <w:rPr>
+          <w:rFonts w:ascii="Times New Roman" w:hAnsi="Times New Roman" w:cs="Times New Roman"/>
+          <w:b/>
+          <w:szCs w:val="21"/>
+        </w:rPr>
+        <w:t>Summary w</w:t>
+      </w:r>
+      <w:r>
+        <w:rPr>
+          <w:rFonts w:ascii="Times New Roman" w:hAnsi="Times New Roman" w:cs="Times New Roman"/>
+          <w:b/>
+          <w:szCs w:val="21"/>
+        </w:rPr>
+        <w:t xml:space="preserve">orkflow </w:t>
+      </w:r>
+      <w:r>
+        <w:rPr>
+          <w:rFonts w:ascii="Times New Roman" w:hAnsi="Times New Roman" w:cs="Times New Roman"/>
+          <w:b/>
+          <w:szCs w:val="21"/>
+        </w:rPr>
+        <w:t>for</w:t>
+      </w:r>
+      <w:r>
+        <w:rPr>
+          <w:rFonts w:ascii="Times New Roman" w:hAnsi="Times New Roman" w:cs="Times New Roman"/>
+          <w:b/>
+          <w:szCs w:val="21"/>
+        </w:rPr>
+        <w:t xml:space="preserve"> </w:t>
+      </w:r>
+      <w:r>
+        <w:rPr>
+          <w:rFonts w:ascii="Times New Roman" w:hAnsi="Times New Roman" w:cs="Times New Roman"/>
+          <w:b/>
+          <w:szCs w:val="21"/>
+        </w:rPr>
+        <w:t xml:space="preserve">running through the code to </w:t>
+      </w:r>
+      <w:r>
+        <w:rPr>
+          <w:rFonts w:ascii="Times New Roman" w:hAnsi="Times New Roman" w:cs="Times New Roman"/>
+          <w:b/>
+          <w:szCs w:val="21"/>
+        </w:rPr>
+        <w:t>reproduc</w:t>
+      </w:r>
+      <w:r>
+        <w:rPr>
+          <w:rFonts w:ascii="Times New Roman" w:hAnsi="Times New Roman" w:cs="Times New Roman"/>
+          <w:b/>
+          <w:szCs w:val="21"/>
+        </w:rPr>
+        <w:t>e</w:t>
+      </w:r>
+      <w:r>
+        <w:rPr>
+          <w:rFonts w:ascii="Times New Roman" w:hAnsi="Times New Roman" w:cs="Times New Roman"/>
+          <w:b/>
+          <w:szCs w:val="21"/>
+        </w:rPr>
+        <w:t xml:space="preserve"> the results of the analysis.</w:t>
+      </w:r>
+    </w:p>
+    <w:p>
+      <w:pPr>
+        <w:rPr>
+          <w:rFonts w:ascii="Times New Roman" w:hAnsi="Times New Roman" w:cs="Times New Roman" w:hint="eastAsia"/>
+          <w:szCs w:val="21"/>
+        </w:rPr>
+      </w:pPr>
+    </w:p>
+    <w:p>
+      <w:pPr>
+        <w:rPr>
+          <w:rFonts w:ascii="Times New Roman" w:hAnsi="Times New Roman" w:cs="Times New Roman"/>
           <w:color w:val="000000"/>
         </w:rPr>
       </w:pPr>
       <w:r>
+        <w:rPr>
+          <w:rFonts w:ascii="Times New Roman" w:hAnsi="Times New Roman" w:cs="Times New Roman"/>
+        </w:rPr>
         <w:t xml:space="preserve">[1] </w:t>
       </w:r>
-      <w:hyperlink r:id="rId7">
+      <w:hyperlink r:id="rId9">
         <w:r>
           <w:rPr>
+            <w:rFonts w:ascii="Times New Roman" w:hAnsi="Times New Roman" w:cs="Times New Roman"/>
             <w:color w:val="000000"/>
           </w:rPr>
           <w:t xml:space="preserve">Patoine, G. </w:t>
         </w:r>
       </w:hyperlink>
-      <w:hyperlink r:id="rId8">
+      <w:hyperlink r:id="rId10">
         <w:r>
           <w:rPr>
+            <w:rFonts w:ascii="Times New Roman" w:hAnsi="Times New Roman" w:cs="Times New Roman"/>
             <w:i/>
             <w:color w:val="000000"/>
           </w:rPr>
           <w:t>et al.</w:t>
         </w:r>
       </w:hyperlink>
-      <w:hyperlink r:id="rId9">
+      <w:hyperlink r:id="rId11">
         <w:r>
           <w:rPr>
+            <w:rFonts w:ascii="Times New Roman" w:hAnsi="Times New Roman" w:cs="Times New Roman"/>
             <w:color w:val="000000"/>
           </w:rPr>
           <w:t xml:space="preserve"> Drivers and trends of global soil microbial carbon over two decades. </w:t>
         </w:r>
       </w:hyperlink>
-      <w:hyperlink r:id="rId10">
+      <w:hyperlink r:id="rId12">
         <w:r>
           <w:rPr>
+            <w:rFonts w:ascii="Times New Roman" w:hAnsi="Times New Roman" w:cs="Times New Roman"/>
             <w:i/>
             <w:color w:val="000000"/>
           </w:rPr>
           <w:t>Nat. Commun.</w:t>
         </w:r>
       </w:hyperlink>
-      <w:hyperlink r:id="rId11">
+      <w:hyperlink r:id="rId13">
         <w:r>
           <w:rPr>
+            <w:rFonts w:ascii="Times New Roman" w:hAnsi="Times New Roman" w:cs="Times New Roman"/>
             <w:color w:val="000000"/>
           </w:rPr>
           <w:t xml:space="preserve"> </w:t>
         </w:r>
       </w:hyperlink>
-      <w:hyperlink r:id="rId12">
+      <w:hyperlink r:id="rId14">
         <w:r>
           <w:rPr>
+            <w:rFonts w:ascii="Times New Roman" w:hAnsi="Times New Roman" w:cs="Times New Roman"/>
             <w:b/>
             <w:color w:val="000000"/>
           </w:rPr>
           <w:t>13</w:t>
         </w:r>
       </w:hyperlink>
-      <w:hyperlink r:id="rId13">
+      <w:hyperlink r:id="rId15">
         <w:r>
           <w:rPr>
+            <w:rFonts w:ascii="Times New Roman" w:hAnsi="Times New Roman" w:cs="Times New Roman"/>
             <w:color w:val="000000"/>
           </w:rPr>
           <w:t>, 4195 (2022).</w:t>
@@ -1393,53 +2143,68 @@
     <w:p>
       <w:pPr>
         <w:rPr>
-          <w:rFonts w:ascii="Times New Roman" w:hAnsi="Times New Roman" w:cs="Times New Roman" w:hint="eastAsia"/>
+          <w:rFonts w:ascii="Times New Roman" w:hAnsi="Times New Roman" w:cs="Times New Roman"/>
           <w:szCs w:val="21"/>
         </w:rPr>
       </w:pPr>
       <w:r>
         <w:rPr>
+          <w:rFonts w:ascii="Times New Roman" w:hAnsi="Times New Roman" w:cs="Times New Roman"/>
           <w:color w:val="000000"/>
         </w:rPr>
         <w:t xml:space="preserve">[2] </w:t>
       </w:r>
-      <w:hyperlink r:id="rId14">
+      <w:hyperlink r:id="rId16">
         <w:r>
           <w:rPr>
+            <w:rFonts w:ascii="Times New Roman" w:hAnsi="Times New Roman" w:cs="Times New Roman"/>
             <w:color w:val="000000"/>
           </w:rPr>
-          <w:t xml:space="preserve">Xu, X., Thornton, P. E. &amp; Post, W. M. A global analysis of soil microbial biomass carbon, nitrogen and phosphorus in terrestrial ecosystems. </w:t>
+          <w:t>Xu, X., Thornton, P. E. &amp; Post, W. M. A global analysis of soil microbial biomass carbon, nitrogen and phosphorus in terrestrial ecosyste</w:t>
+        </w:r>
+        <w:bookmarkStart w:id="0" w:name="_GoBack"/>
+        <w:bookmarkEnd w:id="0"/>
+        <w:r>
+          <w:rPr>
+            <w:rFonts w:ascii="Times New Roman" w:hAnsi="Times New Roman" w:cs="Times New Roman"/>
+            <w:color w:val="000000"/>
+          </w:rPr>
+          <w:t xml:space="preserve">ms. </w:t>
         </w:r>
       </w:hyperlink>
-      <w:hyperlink r:id="rId15">
+      <w:hyperlink r:id="rId17">
         <w:r>
           <w:rPr>
+            <w:rFonts w:ascii="Times New Roman" w:hAnsi="Times New Roman" w:cs="Times New Roman"/>
             <w:i/>
             <w:color w:val="000000"/>
           </w:rPr>
           <w:t>Glob. Ecol. Biogeogr.</w:t>
         </w:r>
       </w:hyperlink>
-      <w:hyperlink r:id="rId16">
+      <w:hyperlink r:id="rId18">
         <w:r>
           <w:rPr>
+            <w:rFonts w:ascii="Times New Roman" w:hAnsi="Times New Roman" w:cs="Times New Roman"/>
             <w:color w:val="000000"/>
           </w:rPr>
           <w:t xml:space="preserve"> </w:t>
         </w:r>
       </w:hyperlink>
-      <w:hyperlink r:id="rId17">
+      <w:hyperlink r:id="rId19">
         <w:r>
           <w:rPr>
+            <w:rFonts w:ascii="Times New Roman" w:hAnsi="Times New Roman" w:cs="Times New Roman"/>
             <w:b/>
             <w:color w:val="000000"/>
           </w:rPr>
           <w:t>22</w:t>
         </w:r>
       </w:hyperlink>
-      <w:hyperlink r:id="rId18">
+      <w:hyperlink r:id="rId20">
         <w:r>
           <w:rPr>
+            <w:rFonts w:ascii="Times New Roman" w:hAnsi="Times New Roman" w:cs="Times New Roman"/>
             <w:color w:val="000000"/>
           </w:rPr>
           <w:t>, 737–749 (2013).</w:t>

</xml_diff>